<commit_message>
Cambios en F1 13-Registracion de Compras
</commit_message>
<xml_diff>
--- a/1-Compras/3-F1/13-Registracion.docx
+++ b/1-Compras/3-F1/13-Registracion.docx
@@ -1,6 +1,6 @@
 
 <file path=word/document.xml><?xml version="1.0" encoding="utf-8"?>
-<w:document xmlns:ve="http://schemas.openxmlformats.org/markup-compatibility/2006" xmlns:o="urn:schemas-microsoft-com:office:office" xmlns:r="http://schemas.openxmlformats.org/officeDocument/2006/relationships" xmlns:m="http://schemas.openxmlformats.org/officeDocument/2006/math" xmlns:v="urn:schemas-microsoft-com:vml" xmlns:wp="http://schemas.openxmlformats.org/drawingml/2006/wordprocessingDrawing" xmlns:w10="urn:schemas-microsoft-com:office:word" xmlns:w="http://schemas.openxmlformats.org/wordprocessingml/2006/main" xmlns:wne="http://schemas.microsoft.com/office/word/2006/wordml">
+<w:document xmlns:wpc="http://schemas.microsoft.com/office/word/2010/wordprocessingCanvas" xmlns:cx="http://schemas.microsoft.com/office/drawing/2014/chartex" xmlns:cx1="http://schemas.microsoft.com/office/drawing/2015/9/8/chartex" xmlns:mc="http://schemas.openxmlformats.org/markup-compatibility/2006" xmlns:o="urn:schemas-microsoft-com:office:office" xmlns:r="http://schemas.openxmlformats.org/officeDocument/2006/relationships" xmlns:m="http://schemas.openxmlformats.org/officeDocument/2006/math" xmlns:v="urn:schemas-microsoft-com:vml" xmlns:wp14="http://schemas.microsoft.com/office/word/2010/wordprocessingDrawing" xmlns:wp="http://schemas.openxmlformats.org/drawingml/2006/wordprocessingDrawing" xmlns:w10="urn:schemas-microsoft-com:office:word" xmlns:w="http://schemas.openxmlformats.org/wordprocessingml/2006/main" xmlns:w14="http://schemas.microsoft.com/office/word/2010/wordml" xmlns:w15="http://schemas.microsoft.com/office/word/2012/wordml" xmlns:w16se="http://schemas.microsoft.com/office/word/2015/wordml/symex" xmlns:wpg="http://schemas.microsoft.com/office/word/2010/wordprocessingGroup" xmlns:wpi="http://schemas.microsoft.com/office/word/2010/wordprocessingInk" xmlns:wne="http://schemas.microsoft.com/office/word/2006/wordml" xmlns:wps="http://schemas.microsoft.com/office/word/2010/wordprocessingShape" mc:Ignorable="w14 w15 w16se wp14">
   <w:body>
     <w:p>
       <w:r>
@@ -28,7 +28,7 @@
                       <w:insideH w:val="none" w:sz="0" w:space="0" w:color="auto"/>
                       <w:insideV w:val="none" w:sz="0" w:space="0" w:color="auto"/>
                     </w:tblBorders>
-                    <w:tblLook w:val="04A0"/>
+                    <w:tblLook w:val="04A0" w:firstRow="1" w:lastRow="0" w:firstColumn="1" w:lastColumn="0" w:noHBand="0" w:noVBand="1"/>
                   </w:tblPr>
                   <w:tblGrid>
                     <w:gridCol w:w="3794"/>
@@ -1635,17 +1635,16 @@
                       <w:sz w:val="18"/>
                       <w:szCs w:val="18"/>
                     </w:rPr>
-                    <w:t xml:space="preserve">recerán en una grilla todas los </w:t>
-                  </w:r>
-                  <w:r>
-                    <w:rPr>
-                      <w:rFonts w:ascii="Century" w:hAnsi="Century"/>
-                      <w:b/>
+                    <w:t>recerá</w:t>
+                  </w:r>
+                  <w:r>
+                    <w:rPr>
+                      <w:rFonts w:ascii="Century" w:hAnsi="Century"/>
                       <w:color w:val="000000" w:themeColor="text1"/>
                       <w:sz w:val="18"/>
                       <w:szCs w:val="18"/>
                     </w:rPr>
-                    <w:t>productos</w:t>
+                    <w:t xml:space="preserve">n en una grilla todos los </w:t>
                   </w:r>
                   <w:r>
                     <w:rPr>
@@ -1655,36 +1654,44 @@
                       <w:sz w:val="18"/>
                       <w:szCs w:val="18"/>
                     </w:rPr>
+                    <w:t>informes de</w:t>
+                  </w:r>
+                  <w:r>
+                    <w:rPr>
+                      <w:rFonts w:ascii="Century" w:hAnsi="Century"/>
+                      <w:color w:val="000000" w:themeColor="text1"/>
+                      <w:sz w:val="18"/>
+                      <w:szCs w:val="18"/>
+                    </w:rPr>
                     <w:t xml:space="preserve"> </w:t>
                   </w:r>
                   <w:r>
                     <w:rPr>
                       <w:rFonts w:ascii="Century" w:hAnsi="Century"/>
+                      <w:b/>
                       <w:color w:val="000000" w:themeColor="text1"/>
                       <w:sz w:val="18"/>
                       <w:szCs w:val="18"/>
                     </w:rPr>
-                    <w:t xml:space="preserve">cuyo </w:t>
-                  </w:r>
-                  <w:r>
-                    <w:rPr>
-                      <w:rFonts w:ascii="Century" w:hAnsi="Century"/>
-                      <w:b/>
+                    <w:t>recepción</w:t>
+                  </w:r>
+                  <w:r>
+                    <w:rPr>
+                      <w:rFonts w:ascii="Century" w:hAnsi="Century"/>
                       <w:color w:val="000000" w:themeColor="text1"/>
                       <w:sz w:val="18"/>
                       <w:szCs w:val="18"/>
                     </w:rPr>
-                    <w:t>&lt;&lt;</w:t>
-                  </w:r>
-                  <w:r>
-                    <w:rPr>
-                      <w:rFonts w:ascii="Century" w:hAnsi="Century"/>
-                      <w:b/>
+                    <w:t xml:space="preserve"> que no hayan sido regis</w:t>
+                  </w:r>
+                  <w:r>
+                    <w:rPr>
+                      <w:rFonts w:ascii="Century" w:hAnsi="Century"/>
                       <w:color w:val="000000" w:themeColor="text1"/>
                       <w:sz w:val="18"/>
                       <w:szCs w:val="18"/>
                     </w:rPr>
-                    <w:t xml:space="preserve">COD INFORME RECEPCION&gt;&gt; </w:t>
+                    <w:t xml:space="preserve">trados. Al mantener un registro </w:t>
                   </w:r>
                   <w:r>
                     <w:rPr>
@@ -1693,16 +1700,28 @@
                       <w:sz w:val="18"/>
                       <w:szCs w:val="18"/>
                     </w:rPr>
-                    <w:t xml:space="preserve"> No esté en ningún registro de la tabla [Registración] </w:t>
-                  </w:r>
-                  <w:r>
+                    <w:t>seleccionado y presionar el botón de “Registrar informe de recepción”, generarán los campos</w:t>
+                  </w:r>
+                </w:p>
+                <w:p>
+                  <w:pPr>
+                    <w:spacing w:after="0"/>
+                    <w:jc w:val="both"/>
                     <w:rPr>
                       <w:rFonts w:ascii="Century" w:hAnsi="Century"/>
                       <w:color w:val="000000" w:themeColor="text1"/>
                       <w:sz w:val="18"/>
                       <w:szCs w:val="18"/>
                     </w:rPr>
-                    <w:t xml:space="preserve">El usuario presionará el botón “Registrar bienes aprobados” y esta funcionalidad escribirá por todos los registros disponibles los campos </w:t>
+                  </w:pPr>
+                  <w:r>
+                    <w:rPr>
+                      <w:rFonts w:ascii="Century" w:hAnsi="Century"/>
+                      <w:b/>
+                      <w:sz w:val="18"/>
+                      <w:szCs w:val="18"/>
+                    </w:rPr>
+                    <w:t>&lt;&lt;COD. REGISTRACION</w:t>
                   </w:r>
                   <w:r>
                     <w:rPr>
@@ -1712,19 +1731,17 @@
                       <w:sz w:val="18"/>
                       <w:szCs w:val="18"/>
                     </w:rPr>
-                    <w:t>&lt;&lt;COD INF</w:t>
-                  </w:r>
-                  <w:r>
-                    <w:rPr>
-                      <w:rFonts w:ascii="Century" w:hAnsi="Century"/>
-                      <w:b/>
+                    <w:t>&gt;&gt;</w:t>
+                  </w:r>
+                  <w:r>
+                    <w:rPr>
+                      <w:rFonts w:ascii="Century" w:hAnsi="Century"/>
                       <w:color w:val="000000" w:themeColor="text1"/>
                       <w:sz w:val="18"/>
                       <w:szCs w:val="18"/>
                     </w:rPr>
-                    <w:t>ORME DE RECEPCION</w:t>
-                  </w:r>
-                  <w:proofErr w:type="gramStart"/>
+                    <w:t>,</w:t>
+                  </w:r>
                   <w:r>
                     <w:rPr>
                       <w:rFonts w:ascii="Century" w:hAnsi="Century"/>
@@ -1733,19 +1750,17 @@
                       <w:sz w:val="18"/>
                       <w:szCs w:val="18"/>
                     </w:rPr>
-                    <w:t>,</w:t>
-                  </w:r>
-                  <w:r>
-                    <w:rPr>
-                      <w:rFonts w:ascii="Century" w:hAnsi="Century"/>
-                      <w:b/>
+                    <w:t xml:space="preserve"> &lt;&lt;COD. INFORME DE RECEPCION&gt;&gt;</w:t>
+                  </w:r>
+                  <w:r>
+                    <w:rPr>
+                      <w:rFonts w:ascii="Century" w:hAnsi="Century"/>
                       <w:color w:val="000000" w:themeColor="text1"/>
                       <w:sz w:val="18"/>
                       <w:szCs w:val="18"/>
                     </w:rPr>
-                    <w:t>,</w:t>
-                  </w:r>
-                  <w:proofErr w:type="gramEnd"/>
+                    <w:t xml:space="preserve"> y </w:t>
+                  </w:r>
                   <w:r>
                     <w:rPr>
                       <w:rFonts w:ascii="Century" w:hAnsi="Century"/>
@@ -1754,17 +1769,39 @@
                       <w:sz w:val="18"/>
                       <w:szCs w:val="18"/>
                     </w:rPr>
-                    <w:t xml:space="preserve"> COD. REGISTRACION, FECHA DE REGISTRACIÓN&gt;&gt;</w:t>
-                  </w:r>
-                  <w:r>
-                    <w:rPr>
-                      <w:rFonts w:ascii="Century" w:hAnsi="Century"/>
+                    <w:t xml:space="preserve">&lt;&lt;FECHA DE </w:t>
+                  </w:r>
+                  <w:r>
+                    <w:rPr>
+                      <w:rFonts w:ascii="Century" w:hAnsi="Century"/>
+                      <w:b/>
                       <w:color w:val="000000" w:themeColor="text1"/>
                       <w:sz w:val="18"/>
                       <w:szCs w:val="18"/>
                     </w:rPr>
-                    <w:t xml:space="preserve"> de manera automatizada.</w:t>
-                  </w:r>
+                    <w:t>REGISTRACION&gt;</w:t>
+                  </w:r>
+                  <w:r>
+                    <w:rPr>
+                      <w:rFonts w:ascii="Century" w:hAnsi="Century"/>
+                      <w:b/>
+                      <w:color w:val="000000" w:themeColor="text1"/>
+                      <w:sz w:val="18"/>
+                      <w:szCs w:val="18"/>
+                    </w:rPr>
+                    <w:t>&gt;</w:t>
+                  </w:r>
+                  <w:r>
+                    <w:rPr>
+                      <w:rFonts w:ascii="Century" w:hAnsi="Century"/>
+                      <w:color w:val="000000" w:themeColor="text1"/>
+                      <w:sz w:val="18"/>
+                      <w:szCs w:val="18"/>
+                    </w:rPr>
+                    <w:t>.</w:t>
+                  </w:r>
+                  <w:bookmarkStart w:id="0" w:name="_GoBack"/>
+                  <w:bookmarkEnd w:id="0"/>
                 </w:p>
                 <w:p>
                   <w:pPr>
@@ -1879,7 +1916,23 @@
                       <w:sz w:val="18"/>
                       <w:szCs w:val="18"/>
                     </w:rPr>
-                    <w:t xml:space="preserve">Cuando se cree cada registro, se modificará </w:t>
+                    <w:t xml:space="preserve">Cuando se cree </w:t>
+                  </w:r>
+                  <w:r>
+                    <w:rPr>
+                      <w:rFonts w:ascii="Century" w:hAnsi="Century"/>
+                      <w:sz w:val="18"/>
+                      <w:szCs w:val="18"/>
+                    </w:rPr>
+                    <w:t>el registro</w:t>
+                  </w:r>
+                  <w:r>
+                    <w:rPr>
+                      <w:rFonts w:ascii="Century" w:hAnsi="Century"/>
+                      <w:sz w:val="18"/>
+                      <w:szCs w:val="18"/>
+                    </w:rPr>
+                    <w:t xml:space="preserve">, se modificará </w:t>
                   </w:r>
                   <w:r>
                     <w:rPr>
@@ -1929,7 +1982,15 @@
                       <w:sz w:val="18"/>
                       <w:szCs w:val="18"/>
                     </w:rPr>
-                    <w:t xml:space="preserve">  (cuyos valores podrán ser “Pr” o “Sc”, indicarán que la transacción se efectuará en </w:t>
+                    <w:t xml:space="preserve"> </w:t>
+                  </w:r>
+                  <w:r>
+                    <w:rPr>
+                      <w:rFonts w:ascii="Century" w:hAnsi="Century"/>
+                      <w:sz w:val="18"/>
+                      <w:szCs w:val="18"/>
+                    </w:rPr>
+                    <w:t xml:space="preserve">(cuyos valores podrán ser “Pr” o “Sc”, indicarán que la transacción se efectuará en </w:t>
                   </w:r>
                   <w:r>
                     <w:rPr>
@@ -1955,15 +2016,34 @@
                       <w:sz w:val="18"/>
                       <w:szCs w:val="18"/>
                     </w:rPr>
-                    <w:t>Bienes de uso</w:t>
-                  </w:r>
-                  <w:r>
-                    <w:rPr>
-                      <w:rFonts w:ascii="Century" w:hAnsi="Century"/>
-                      <w:sz w:val="18"/>
-                      <w:szCs w:val="18"/>
-                    </w:rPr>
-                    <w:t xml:space="preserve">  para el segundo)  a dicha entidad, en dicho campo, se sumará</w:t>
+                    <w:t xml:space="preserve">Bienes de </w:t>
+                  </w:r>
+                  <w:proofErr w:type="gramStart"/>
+                  <w:r>
+                    <w:rPr>
+                      <w:rFonts w:ascii="Century" w:hAnsi="Century"/>
+                      <w:b/>
+                      <w:sz w:val="18"/>
+                      <w:szCs w:val="18"/>
+                    </w:rPr>
+                    <w:t>uso</w:t>
+                  </w:r>
+                  <w:r>
+                    <w:rPr>
+                      <w:rFonts w:ascii="Century" w:hAnsi="Century"/>
+                      <w:sz w:val="18"/>
+                      <w:szCs w:val="18"/>
+                    </w:rPr>
+                    <w:t xml:space="preserve">  para</w:t>
+                  </w:r>
+                  <w:proofErr w:type="gramEnd"/>
+                  <w:r>
+                    <w:rPr>
+                      <w:rFonts w:ascii="Century" w:hAnsi="Century"/>
+                      <w:sz w:val="18"/>
+                      <w:szCs w:val="18"/>
+                    </w:rPr>
+                    <w:t xml:space="preserve"> el segundo)  a dicha entidad, en dicho campo, se sumará</w:t>
                   </w:r>
                   <w:r>
                     <w:rPr>
@@ -2030,49 +2110,6 @@
                       <w:szCs w:val="18"/>
                     </w:rPr>
                     <w:br/>
-                  </w:r>
-                  <w:r>
-                    <w:rPr>
-                      <w:rFonts w:ascii="Century" w:hAnsi="Century"/>
-                      <w:sz w:val="18"/>
-                      <w:szCs w:val="18"/>
-                    </w:rPr>
-                    <w:br/>
-                    <w:t xml:space="preserve">En la entidad Remito </w:t>
-                  </w:r>
-                  <w:r>
-                    <w:rPr>
-                      <w:rFonts w:ascii="Century" w:hAnsi="Century"/>
-                      <w:b/>
-                      <w:sz w:val="18"/>
-                      <w:szCs w:val="18"/>
-                    </w:rPr>
-                    <w:t>&lt;&lt;CARGADO EN STOCK&gt;&gt;</w:t>
-                  </w:r>
-                  <w:r>
-                    <w:rPr>
-                      <w:rFonts w:ascii="Century" w:hAnsi="Century"/>
-                      <w:sz w:val="18"/>
-                      <w:szCs w:val="18"/>
-                    </w:rPr>
-                    <w:t xml:space="preserve"> por ese </w:t>
-                  </w:r>
-                  <w:r>
-                    <w:rPr>
-                      <w:rFonts w:ascii="Century" w:hAnsi="Century"/>
-                      <w:b/>
-                      <w:sz w:val="18"/>
-                      <w:szCs w:val="18"/>
-                    </w:rPr>
-                    <w:t>&lt;&lt;COD. REMITO&gt;&gt;</w:t>
-                  </w:r>
-                  <w:r>
-                    <w:rPr>
-                      <w:rFonts w:ascii="Century" w:hAnsi="Century"/>
-                      <w:sz w:val="18"/>
-                      <w:szCs w:val="18"/>
-                    </w:rPr>
-                    <w:t xml:space="preserve"> pasará a tener el valor “True”.</w:t>
                   </w:r>
                 </w:p>
                 <w:p>
@@ -2666,18 +2703,8 @@
                       <w:sz w:val="28"/>
                       <w:szCs w:val="28"/>
                     </w:rPr>
-                    <w:t xml:space="preserve"> Jonathan, Ignacio </w:t>
-                  </w:r>
-                  <w:proofErr w:type="spellStart"/>
-                  <w:r>
-                    <w:rPr>
-                      <w:rFonts w:ascii="Garamond" w:hAnsi="Garamond"/>
-                      <w:sz w:val="28"/>
-                      <w:szCs w:val="28"/>
-                    </w:rPr>
-                    <w:t>Céntola</w:t>
-                  </w:r>
-                  <w:proofErr w:type="spellEnd"/>
+                    <w:t xml:space="preserve"> Jonathan, Ignacio Céntola</w:t>
+                  </w:r>
                 </w:p>
               </w:txbxContent>
             </v:textbox>
@@ -2996,8 +3023,8 @@
 </file>
 
 <file path=word/numbering.xml><?xml version="1.0" encoding="utf-8"?>
-<w:numbering xmlns:ve="http://schemas.openxmlformats.org/markup-compatibility/2006" xmlns:o="urn:schemas-microsoft-com:office:office" xmlns:r="http://schemas.openxmlformats.org/officeDocument/2006/relationships" xmlns:m="http://schemas.openxmlformats.org/officeDocument/2006/math" xmlns:v="urn:schemas-microsoft-com:vml" xmlns:wp="http://schemas.openxmlformats.org/drawingml/2006/wordprocessingDrawing" xmlns:w10="urn:schemas-microsoft-com:office:word" xmlns:w="http://schemas.openxmlformats.org/wordprocessingml/2006/main" xmlns:wne="http://schemas.microsoft.com/office/word/2006/wordml">
-  <w:abstractNum w:abstractNumId="0">
+<w:numbering xmlns:wpc="http://schemas.microsoft.com/office/word/2010/wordprocessingCanvas" xmlns:cx="http://schemas.microsoft.com/office/drawing/2014/chartex" xmlns:cx1="http://schemas.microsoft.com/office/drawing/2015/9/8/chartex" xmlns:mc="http://schemas.openxmlformats.org/markup-compatibility/2006" xmlns:o="urn:schemas-microsoft-com:office:office" xmlns:r="http://schemas.openxmlformats.org/officeDocument/2006/relationships" xmlns:m="http://schemas.openxmlformats.org/officeDocument/2006/math" xmlns:v="urn:schemas-microsoft-com:vml" xmlns:wp14="http://schemas.microsoft.com/office/word/2010/wordprocessingDrawing" xmlns:wp="http://schemas.openxmlformats.org/drawingml/2006/wordprocessingDrawing" xmlns:w10="urn:schemas-microsoft-com:office:word" xmlns:w="http://schemas.openxmlformats.org/wordprocessingml/2006/main" xmlns:w14="http://schemas.microsoft.com/office/word/2010/wordml" xmlns:w15="http://schemas.microsoft.com/office/word/2012/wordml" xmlns:w16se="http://schemas.microsoft.com/office/word/2015/wordml/symex" xmlns:wpg="http://schemas.microsoft.com/office/word/2010/wordprocessingGroup" xmlns:wpi="http://schemas.microsoft.com/office/word/2010/wordprocessingInk" xmlns:wne="http://schemas.microsoft.com/office/word/2006/wordml" xmlns:wps="http://schemas.microsoft.com/office/word/2010/wordprocessingShape" mc:Ignorable="w14 w15 w16se wp14">
+  <w:abstractNum w:abstractNumId="0" w15:restartNumberingAfterBreak="0">
     <w:nsid w:val="01FD6586"/>
     <w:multiLevelType w:val="hybridMultilevel"/>
     <w:tmpl w:val="0F04808C"/>
@@ -3110,7 +3137,7 @@
       </w:rPr>
     </w:lvl>
   </w:abstractNum>
-  <w:abstractNum w:abstractNumId="1">
+  <w:abstractNum w:abstractNumId="1" w15:restartNumberingAfterBreak="0">
     <w:nsid w:val="15690D5D"/>
     <w:multiLevelType w:val="hybridMultilevel"/>
     <w:tmpl w:val="C8E6A9B0"/>
@@ -3199,7 +3226,7 @@
       </w:pPr>
     </w:lvl>
   </w:abstractNum>
-  <w:abstractNum w:abstractNumId="2">
+  <w:abstractNum w:abstractNumId="2" w15:restartNumberingAfterBreak="0">
     <w:nsid w:val="265C5274"/>
     <w:multiLevelType w:val="hybridMultilevel"/>
     <w:tmpl w:val="91004404"/>
@@ -3288,7 +3315,7 @@
       </w:pPr>
     </w:lvl>
   </w:abstractNum>
-  <w:abstractNum w:abstractNumId="3">
+  <w:abstractNum w:abstractNumId="3" w15:restartNumberingAfterBreak="0">
     <w:nsid w:val="31931D70"/>
     <w:multiLevelType w:val="hybridMultilevel"/>
     <w:tmpl w:val="BE3EF8BA"/>
@@ -3401,7 +3428,7 @@
       </w:rPr>
     </w:lvl>
   </w:abstractNum>
-  <w:abstractNum w:abstractNumId="4">
+  <w:abstractNum w:abstractNumId="4" w15:restartNumberingAfterBreak="0">
     <w:nsid w:val="4D951CA3"/>
     <w:multiLevelType w:val="hybridMultilevel"/>
     <w:tmpl w:val="1ECA7796"/>
@@ -3490,7 +3517,7 @@
       </w:pPr>
     </w:lvl>
   </w:abstractNum>
-  <w:abstractNum w:abstractNumId="5">
+  <w:abstractNum w:abstractNumId="5" w15:restartNumberingAfterBreak="0">
     <w:nsid w:val="6C025323"/>
     <w:multiLevelType w:val="hybridMultilevel"/>
     <w:tmpl w:val="FC446D44"/>
@@ -3601,7 +3628,7 @@
 </file>
 
 <file path=word/styles.xml><?xml version="1.0" encoding="utf-8"?>
-<w:styles xmlns:r="http://schemas.openxmlformats.org/officeDocument/2006/relationships" xmlns:w="http://schemas.openxmlformats.org/wordprocessingml/2006/main">
+<w:styles xmlns:mc="http://schemas.openxmlformats.org/markup-compatibility/2006" xmlns:r="http://schemas.openxmlformats.org/officeDocument/2006/relationships" xmlns:w="http://schemas.openxmlformats.org/wordprocessingml/2006/main" xmlns:w14="http://schemas.microsoft.com/office/word/2010/wordml" xmlns:w15="http://schemas.microsoft.com/office/word/2012/wordml" xmlns:w16se="http://schemas.microsoft.com/office/word/2015/wordml/symex" mc:Ignorable="w14 w15 w16se">
   <w:docDefaults>
     <w:rPrDefault>
       <w:rPr>
@@ -3617,144 +3644,378 @@
       </w:pPr>
     </w:pPrDefault>
   </w:docDefaults>
-  <w:latentStyles w:defLockedState="0" w:defUIPriority="99" w:defSemiHidden="1" w:defUnhideWhenUsed="1" w:defQFormat="0" w:count="267">
-    <w:lsdException w:name="Normal" w:semiHidden="0" w:uiPriority="0" w:unhideWhenUsed="0" w:qFormat="1"/>
-    <w:lsdException w:name="heading 1" w:semiHidden="0" w:uiPriority="9" w:unhideWhenUsed="0" w:qFormat="1"/>
-    <w:lsdException w:name="heading 2" w:uiPriority="9" w:qFormat="1"/>
-    <w:lsdException w:name="heading 3" w:uiPriority="9" w:qFormat="1"/>
-    <w:lsdException w:name="heading 4" w:uiPriority="9" w:qFormat="1"/>
-    <w:lsdException w:name="heading 5" w:uiPriority="9" w:qFormat="1"/>
-    <w:lsdException w:name="heading 6" w:uiPriority="9" w:qFormat="1"/>
-    <w:lsdException w:name="heading 7" w:uiPriority="9" w:qFormat="1"/>
-    <w:lsdException w:name="heading 8" w:uiPriority="9" w:qFormat="1"/>
-    <w:lsdException w:name="heading 9" w:uiPriority="9" w:qFormat="1"/>
-    <w:lsdException w:name="toc 1" w:uiPriority="39"/>
-    <w:lsdException w:name="toc 2" w:uiPriority="39"/>
-    <w:lsdException w:name="toc 3" w:uiPriority="39"/>
-    <w:lsdException w:name="toc 4" w:uiPriority="39"/>
-    <w:lsdException w:name="toc 5" w:uiPriority="39"/>
-    <w:lsdException w:name="toc 6" w:uiPriority="39"/>
-    <w:lsdException w:name="toc 7" w:uiPriority="39"/>
-    <w:lsdException w:name="toc 8" w:uiPriority="39"/>
-    <w:lsdException w:name="toc 9" w:uiPriority="39"/>
-    <w:lsdException w:name="caption" w:uiPriority="35" w:qFormat="1"/>
-    <w:lsdException w:name="Title" w:semiHidden="0" w:uiPriority="10" w:unhideWhenUsed="0" w:qFormat="1"/>
-    <w:lsdException w:name="Default Paragraph Font" w:uiPriority="1"/>
-    <w:lsdException w:name="Subtitle" w:semiHidden="0" w:uiPriority="11" w:unhideWhenUsed="0" w:qFormat="1"/>
-    <w:lsdException w:name="Strong" w:semiHidden="0" w:uiPriority="22" w:unhideWhenUsed="0" w:qFormat="1"/>
-    <w:lsdException w:name="Emphasis" w:semiHidden="0" w:uiPriority="20" w:unhideWhenUsed="0" w:qFormat="1"/>
-    <w:lsdException w:name="Table Grid" w:semiHidden="0" w:uiPriority="59" w:unhideWhenUsed="0"/>
-    <w:lsdException w:name="Placeholder Text" w:unhideWhenUsed="0"/>
-    <w:lsdException w:name="No Spacing" w:semiHidden="0" w:uiPriority="1" w:unhideWhenUsed="0" w:qFormat="1"/>
-    <w:lsdException w:name="Light Shading" w:semiHidden="0" w:uiPriority="60" w:unhideWhenUsed="0"/>
-    <w:lsdException w:name="Light List" w:semiHidden="0" w:uiPriority="61" w:unhideWhenUsed="0"/>
-    <w:lsdException w:name="Light Grid" w:semiHidden="0" w:uiPriority="62" w:unhideWhenUsed="0"/>
-    <w:lsdException w:name="Medium Shading 1" w:semiHidden="0" w:uiPriority="63" w:unhideWhenUsed="0"/>
-    <w:lsdException w:name="Medium Shading 2" w:semiHidden="0" w:uiPriority="64" w:unhideWhenUsed="0"/>
-    <w:lsdException w:name="Medium List 1" w:semiHidden="0" w:uiPriority="65" w:unhideWhenUsed="0"/>
-    <w:lsdException w:name="Medium List 2" w:semiHidden="0" w:uiPriority="66" w:unhideWhenUsed="0"/>
-    <w:lsdException w:name="Medium Grid 1" w:semiHidden="0" w:uiPriority="67" w:unhideWhenUsed="0"/>
-    <w:lsdException w:name="Medium Grid 2" w:semiHidden="0" w:uiPriority="68" w:unhideWhenUsed="0"/>
-    <w:lsdException w:name="Medium Grid 3" w:semiHidden="0" w:uiPriority="69" w:unhideWhenUsed="0"/>
-    <w:lsdException w:name="Dark List" w:semiHidden="0" w:uiPriority="70" w:unhideWhenUsed="0"/>
-    <w:lsdException w:name="Colorful Shading" w:semiHidden="0" w:uiPriority="71" w:unhideWhenUsed="0"/>
-    <w:lsdException w:name="Colorful List" w:semiHidden="0" w:uiPriority="72" w:unhideWhenUsed="0"/>
-    <w:lsdException w:name="Colorful Grid" w:semiHidden="0" w:uiPriority="73" w:unhideWhenUsed="0"/>
-    <w:lsdException w:name="Light Shading Accent 1" w:semiHidden="0" w:uiPriority="60" w:unhideWhenUsed="0"/>
-    <w:lsdException w:name="Light List Accent 1" w:semiHidden="0" w:uiPriority="61" w:unhideWhenUsed="0"/>
-    <w:lsdException w:name="Light Grid Accent 1" w:semiHidden="0" w:uiPriority="62" w:unhideWhenUsed="0"/>
-    <w:lsdException w:name="Medium Shading 1 Accent 1" w:semiHidden="0" w:uiPriority="63" w:unhideWhenUsed="0"/>
-    <w:lsdException w:name="Medium Shading 2 Accent 1" w:semiHidden="0" w:uiPriority="64" w:unhideWhenUsed="0"/>
-    <w:lsdException w:name="Medium List 1 Accent 1" w:semiHidden="0" w:uiPriority="65" w:unhideWhenUsed="0"/>
-    <w:lsdException w:name="Revision" w:unhideWhenUsed="0"/>
-    <w:lsdException w:name="List Paragraph" w:semiHidden="0" w:uiPriority="34" w:unhideWhenUsed="0" w:qFormat="1"/>
-    <w:lsdException w:name="Quote" w:semiHidden="0" w:uiPriority="29" w:unhideWhenUsed="0" w:qFormat="1"/>
-    <w:lsdException w:name="Intense Quote" w:semiHidden="0" w:uiPriority="30" w:unhideWhenUsed="0" w:qFormat="1"/>
-    <w:lsdException w:name="Medium List 2 Accent 1" w:semiHidden="0" w:uiPriority="66" w:unhideWhenUsed="0"/>
-    <w:lsdException w:name="Medium Grid 1 Accent 1" w:semiHidden="0" w:uiPriority="67" w:unhideWhenUsed="0"/>
-    <w:lsdException w:name="Medium Grid 2 Accent 1" w:semiHidden="0" w:uiPriority="68" w:unhideWhenUsed="0"/>
-    <w:lsdException w:name="Medium Grid 3 Accent 1" w:semiHidden="0" w:uiPriority="69" w:unhideWhenUsed="0"/>
-    <w:lsdException w:name="Dark List Accent 1" w:semiHidden="0" w:uiPriority="70" w:unhideWhenUsed="0"/>
-    <w:lsdException w:name="Colorful Shading Accent 1" w:semiHidden="0" w:uiPriority="71" w:unhideWhenUsed="0"/>
-    <w:lsdException w:name="Colorful List Accent 1" w:semiHidden="0" w:uiPriority="72" w:unhideWhenUsed="0"/>
-    <w:lsdException w:name="Colorful Grid Accent 1" w:semiHidden="0" w:uiPriority="73" w:unhideWhenUsed="0"/>
-    <w:lsdException w:name="Light Shading Accent 2" w:semiHidden="0" w:uiPriority="60" w:unhideWhenUsed="0"/>
-    <w:lsdException w:name="Light List Accent 2" w:semiHidden="0" w:uiPriority="61" w:unhideWhenUsed="0"/>
-    <w:lsdException w:name="Light Grid Accent 2" w:semiHidden="0" w:uiPriority="62" w:unhideWhenUsed="0"/>
-    <w:lsdException w:name="Medium Shading 1 Accent 2" w:semiHidden="0" w:uiPriority="63" w:unhideWhenUsed="0"/>
-    <w:lsdException w:name="Medium Shading 2 Accent 2" w:semiHidden="0" w:uiPriority="64" w:unhideWhenUsed="0"/>
-    <w:lsdException w:name="Medium List 1 Accent 2" w:semiHidden="0" w:uiPriority="65" w:unhideWhenUsed="0"/>
-    <w:lsdException w:name="Medium List 2 Accent 2" w:semiHidden="0" w:uiPriority="66" w:unhideWhenUsed="0"/>
-    <w:lsdException w:name="Medium Grid 1 Accent 2" w:semiHidden="0" w:uiPriority="67" w:unhideWhenUsed="0"/>
-    <w:lsdException w:name="Medium Grid 2 Accent 2" w:semiHidden="0" w:uiPriority="68" w:unhideWhenUsed="0"/>
-    <w:lsdException w:name="Medium Grid 3 Accent 2" w:semiHidden="0" w:uiPriority="69" w:unhideWhenUsed="0"/>
-    <w:lsdException w:name="Dark List Accent 2" w:semiHidden="0" w:uiPriority="70" w:unhideWhenUsed="0"/>
-    <w:lsdException w:name="Colorful Shading Accent 2" w:semiHidden="0" w:uiPriority="71" w:unhideWhenUsed="0"/>
-    <w:lsdException w:name="Colorful List Accent 2" w:semiHidden="0" w:uiPriority="72" w:unhideWhenUsed="0"/>
-    <w:lsdException w:name="Colorful Grid Accent 2" w:semiHidden="0" w:uiPriority="73" w:unhideWhenUsed="0"/>
-    <w:lsdException w:name="Light Shading Accent 3" w:semiHidden="0" w:uiPriority="60" w:unhideWhenUsed="0"/>
-    <w:lsdException w:name="Light List Accent 3" w:semiHidden="0" w:uiPriority="61" w:unhideWhenUsed="0"/>
-    <w:lsdException w:name="Light Grid Accent 3" w:semiHidden="0" w:uiPriority="62" w:unhideWhenUsed="0"/>
-    <w:lsdException w:name="Medium Shading 1 Accent 3" w:semiHidden="0" w:uiPriority="63" w:unhideWhenUsed="0"/>
-    <w:lsdException w:name="Medium Shading 2 Accent 3" w:semiHidden="0" w:uiPriority="64" w:unhideWhenUsed="0"/>
-    <w:lsdException w:name="Medium List 1 Accent 3" w:semiHidden="0" w:uiPriority="65" w:unhideWhenUsed="0"/>
-    <w:lsdException w:name="Medium List 2 Accent 3" w:semiHidden="0" w:uiPriority="66" w:unhideWhenUsed="0"/>
-    <w:lsdException w:name="Medium Grid 1 Accent 3" w:semiHidden="0" w:uiPriority="67" w:unhideWhenUsed="0"/>
-    <w:lsdException w:name="Medium Grid 2 Accent 3" w:semiHidden="0" w:uiPriority="68" w:unhideWhenUsed="0"/>
-    <w:lsdException w:name="Medium Grid 3 Accent 3" w:semiHidden="0" w:uiPriority="69" w:unhideWhenUsed="0"/>
-    <w:lsdException w:name="Dark List Accent 3" w:semiHidden="0" w:uiPriority="70" w:unhideWhenUsed="0"/>
-    <w:lsdException w:name="Colorful Shading Accent 3" w:semiHidden="0" w:uiPriority="71" w:unhideWhenUsed="0"/>
-    <w:lsdException w:name="Colorful List Accent 3" w:semiHidden="0" w:uiPriority="72" w:unhideWhenUsed="0"/>
-    <w:lsdException w:name="Colorful Grid Accent 3" w:semiHidden="0" w:uiPriority="73" w:unhideWhenUsed="0"/>
-    <w:lsdException w:name="Light Shading Accent 4" w:semiHidden="0" w:uiPriority="60" w:unhideWhenUsed="0"/>
-    <w:lsdException w:name="Light List Accent 4" w:semiHidden="0" w:uiPriority="61" w:unhideWhenUsed="0"/>
-    <w:lsdException w:name="Light Grid Accent 4" w:semiHidden="0" w:uiPriority="62" w:unhideWhenUsed="0"/>
-    <w:lsdException w:name="Medium Shading 1 Accent 4" w:semiHidden="0" w:uiPriority="63" w:unhideWhenUsed="0"/>
-    <w:lsdException w:name="Medium Shading 2 Accent 4" w:semiHidden="0" w:uiPriority="64" w:unhideWhenUsed="0"/>
-    <w:lsdException w:name="Medium List 1 Accent 4" w:semiHidden="0" w:uiPriority="65" w:unhideWhenUsed="0"/>
-    <w:lsdException w:name="Medium List 2 Accent 4" w:semiHidden="0" w:uiPriority="66" w:unhideWhenUsed="0"/>
-    <w:lsdException w:name="Medium Grid 1 Accent 4" w:semiHidden="0" w:uiPriority="67" w:unhideWhenUsed="0"/>
-    <w:lsdException w:name="Medium Grid 2 Accent 4" w:semiHidden="0" w:uiPriority="68" w:unhideWhenUsed="0"/>
-    <w:lsdException w:name="Medium Grid 3 Accent 4" w:semiHidden="0" w:uiPriority="69" w:unhideWhenUsed="0"/>
-    <w:lsdException w:name="Dark List Accent 4" w:semiHidden="0" w:uiPriority="70" w:unhideWhenUsed="0"/>
-    <w:lsdException w:name="Colorful Shading Accent 4" w:semiHidden="0" w:uiPriority="71" w:unhideWhenUsed="0"/>
-    <w:lsdException w:name="Colorful List Accent 4" w:semiHidden="0" w:uiPriority="72" w:unhideWhenUsed="0"/>
-    <w:lsdException w:name="Colorful Grid Accent 4" w:semiHidden="0" w:uiPriority="73" w:unhideWhenUsed="0"/>
-    <w:lsdException w:name="Light Shading Accent 5" w:semiHidden="0" w:uiPriority="60" w:unhideWhenUsed="0"/>
-    <w:lsdException w:name="Light List Accent 5" w:semiHidden="0" w:uiPriority="61" w:unhideWhenUsed="0"/>
-    <w:lsdException w:name="Light Grid Accent 5" w:semiHidden="0" w:uiPriority="62" w:unhideWhenUsed="0"/>
-    <w:lsdException w:name="Medium Shading 1 Accent 5" w:semiHidden="0" w:uiPriority="63" w:unhideWhenUsed="0"/>
-    <w:lsdException w:name="Medium Shading 2 Accent 5" w:semiHidden="0" w:uiPriority="64" w:unhideWhenUsed="0"/>
-    <w:lsdException w:name="Medium List 1 Accent 5" w:semiHidden="0" w:uiPriority="65" w:unhideWhenUsed="0"/>
-    <w:lsdException w:name="Medium List 2 Accent 5" w:semiHidden="0" w:uiPriority="66" w:unhideWhenUsed="0"/>
-    <w:lsdException w:name="Medium Grid 1 Accent 5" w:semiHidden="0" w:uiPriority="67" w:unhideWhenUsed="0"/>
-    <w:lsdException w:name="Medium Grid 2 Accent 5" w:semiHidden="0" w:uiPriority="68" w:unhideWhenUsed="0"/>
-    <w:lsdException w:name="Medium Grid 3 Accent 5" w:semiHidden="0" w:uiPriority="69" w:unhideWhenUsed="0"/>
-    <w:lsdException w:name="Dark List Accent 5" w:semiHidden="0" w:uiPriority="70" w:unhideWhenUsed="0"/>
-    <w:lsdException w:name="Colorful Shading Accent 5" w:semiHidden="0" w:uiPriority="71" w:unhideWhenUsed="0"/>
-    <w:lsdException w:name="Colorful List Accent 5" w:semiHidden="0" w:uiPriority="72" w:unhideWhenUsed="0"/>
-    <w:lsdException w:name="Colorful Grid Accent 5" w:semiHidden="0" w:uiPriority="73" w:unhideWhenUsed="0"/>
-    <w:lsdException w:name="Light Shading Accent 6" w:semiHidden="0" w:uiPriority="60" w:unhideWhenUsed="0"/>
-    <w:lsdException w:name="Light List Accent 6" w:semiHidden="0" w:uiPriority="61" w:unhideWhenUsed="0"/>
-    <w:lsdException w:name="Light Grid Accent 6" w:semiHidden="0" w:uiPriority="62" w:unhideWhenUsed="0"/>
-    <w:lsdException w:name="Medium Shading 1 Accent 6" w:semiHidden="0" w:uiPriority="63" w:unhideWhenUsed="0"/>
-    <w:lsdException w:name="Medium Shading 2 Accent 6" w:semiHidden="0" w:uiPriority="64" w:unhideWhenUsed="0"/>
-    <w:lsdException w:name="Medium List 1 Accent 6" w:semiHidden="0" w:uiPriority="65" w:unhideWhenUsed="0"/>
-    <w:lsdException w:name="Medium List 2 Accent 6" w:semiHidden="0" w:uiPriority="66" w:unhideWhenUsed="0"/>
-    <w:lsdException w:name="Medium Grid 1 Accent 6" w:semiHidden="0" w:uiPriority="67" w:unhideWhenUsed="0"/>
-    <w:lsdException w:name="Medium Grid 2 Accent 6" w:semiHidden="0" w:uiPriority="68" w:unhideWhenUsed="0"/>
-    <w:lsdException w:name="Medium Grid 3 Accent 6" w:semiHidden="0" w:uiPriority="69" w:unhideWhenUsed="0"/>
-    <w:lsdException w:name="Dark List Accent 6" w:semiHidden="0" w:uiPriority="70" w:unhideWhenUsed="0"/>
-    <w:lsdException w:name="Colorful Shading Accent 6" w:semiHidden="0" w:uiPriority="71" w:unhideWhenUsed="0"/>
-    <w:lsdException w:name="Colorful List Accent 6" w:semiHidden="0" w:uiPriority="72" w:unhideWhenUsed="0"/>
-    <w:lsdException w:name="Colorful Grid Accent 6" w:semiHidden="0" w:uiPriority="73" w:unhideWhenUsed="0"/>
-    <w:lsdException w:name="Subtle Emphasis" w:semiHidden="0" w:uiPriority="19" w:unhideWhenUsed="0" w:qFormat="1"/>
-    <w:lsdException w:name="Intense Emphasis" w:semiHidden="0" w:uiPriority="21" w:unhideWhenUsed="0" w:qFormat="1"/>
-    <w:lsdException w:name="Subtle Reference" w:semiHidden="0" w:uiPriority="31" w:unhideWhenUsed="0" w:qFormat="1"/>
-    <w:lsdException w:name="Intense Reference" w:semiHidden="0" w:uiPriority="32" w:unhideWhenUsed="0" w:qFormat="1"/>
-    <w:lsdException w:name="Book Title" w:semiHidden="0" w:uiPriority="33" w:unhideWhenUsed="0" w:qFormat="1"/>
-    <w:lsdException w:name="Bibliography" w:uiPriority="37"/>
-    <w:lsdException w:name="TOC Heading" w:uiPriority="39" w:qFormat="1"/>
+  <w:latentStyles w:defLockedState="0" w:defUIPriority="99" w:defSemiHidden="0" w:defUnhideWhenUsed="0" w:defQFormat="0" w:count="371">
+    <w:lsdException w:name="Normal" w:uiPriority="0" w:qFormat="1"/>
+    <w:lsdException w:name="heading 1" w:uiPriority="9" w:qFormat="1"/>
+    <w:lsdException w:name="heading 2" w:semiHidden="1" w:uiPriority="9" w:unhideWhenUsed="1" w:qFormat="1"/>
+    <w:lsdException w:name="heading 3" w:semiHidden="1" w:uiPriority="9" w:unhideWhenUsed="1" w:qFormat="1"/>
+    <w:lsdException w:name="heading 4" w:semiHidden="1" w:uiPriority="9" w:unhideWhenUsed="1" w:qFormat="1"/>
+    <w:lsdException w:name="heading 5" w:semiHidden="1" w:uiPriority="9" w:unhideWhenUsed="1" w:qFormat="1"/>
+    <w:lsdException w:name="heading 6" w:semiHidden="1" w:uiPriority="9" w:unhideWhenUsed="1" w:qFormat="1"/>
+    <w:lsdException w:name="heading 7" w:semiHidden="1" w:uiPriority="9" w:unhideWhenUsed="1" w:qFormat="1"/>
+    <w:lsdException w:name="heading 8" w:semiHidden="1" w:uiPriority="9" w:unhideWhenUsed="1" w:qFormat="1"/>
+    <w:lsdException w:name="heading 9" w:semiHidden="1" w:uiPriority="9" w:unhideWhenUsed="1" w:qFormat="1"/>
+    <w:lsdException w:name="index 1" w:semiHidden="1" w:unhideWhenUsed="1"/>
+    <w:lsdException w:name="index 2" w:semiHidden="1" w:unhideWhenUsed="1"/>
+    <w:lsdException w:name="index 3" w:semiHidden="1" w:unhideWhenUsed="1"/>
+    <w:lsdException w:name="index 4" w:semiHidden="1" w:unhideWhenUsed="1"/>
+    <w:lsdException w:name="index 5" w:semiHidden="1" w:unhideWhenUsed="1"/>
+    <w:lsdException w:name="index 6" w:semiHidden="1" w:unhideWhenUsed="1"/>
+    <w:lsdException w:name="index 7" w:semiHidden="1" w:unhideWhenUsed="1"/>
+    <w:lsdException w:name="index 8" w:semiHidden="1" w:unhideWhenUsed="1"/>
+    <w:lsdException w:name="index 9" w:semiHidden="1" w:unhideWhenUsed="1"/>
+    <w:lsdException w:name="toc 1" w:semiHidden="1" w:uiPriority="39" w:unhideWhenUsed="1"/>
+    <w:lsdException w:name="toc 2" w:semiHidden="1" w:uiPriority="39" w:unhideWhenUsed="1"/>
+    <w:lsdException w:name="toc 3" w:semiHidden="1" w:uiPriority="39" w:unhideWhenUsed="1"/>
+    <w:lsdException w:name="toc 4" w:semiHidden="1" w:uiPriority="39" w:unhideWhenUsed="1"/>
+    <w:lsdException w:name="toc 5" w:semiHidden="1" w:uiPriority="39" w:unhideWhenUsed="1"/>
+    <w:lsdException w:name="toc 6" w:semiHidden="1" w:uiPriority="39" w:unhideWhenUsed="1"/>
+    <w:lsdException w:name="toc 7" w:semiHidden="1" w:uiPriority="39" w:unhideWhenUsed="1"/>
+    <w:lsdException w:name="toc 8" w:semiHidden="1" w:uiPriority="39" w:unhideWhenUsed="1"/>
+    <w:lsdException w:name="toc 9" w:semiHidden="1" w:uiPriority="39" w:unhideWhenUsed="1"/>
+    <w:lsdException w:name="Normal Indent" w:semiHidden="1" w:unhideWhenUsed="1"/>
+    <w:lsdException w:name="footnote text" w:semiHidden="1" w:unhideWhenUsed="1"/>
+    <w:lsdException w:name="annotation text" w:semiHidden="1" w:unhideWhenUsed="1"/>
+    <w:lsdException w:name="header" w:semiHidden="1" w:unhideWhenUsed="1"/>
+    <w:lsdException w:name="footer" w:semiHidden="1" w:unhideWhenUsed="1"/>
+    <w:lsdException w:name="index heading" w:semiHidden="1" w:unhideWhenUsed="1"/>
+    <w:lsdException w:name="caption" w:semiHidden="1" w:uiPriority="35" w:unhideWhenUsed="1" w:qFormat="1"/>
+    <w:lsdException w:name="table of figures" w:semiHidden="1" w:unhideWhenUsed="1"/>
+    <w:lsdException w:name="envelope address" w:semiHidden="1" w:unhideWhenUsed="1"/>
+    <w:lsdException w:name="envelope return" w:semiHidden="1" w:unhideWhenUsed="1"/>
+    <w:lsdException w:name="footnote reference" w:semiHidden="1" w:unhideWhenUsed="1"/>
+    <w:lsdException w:name="annotation reference" w:semiHidden="1" w:unhideWhenUsed="1"/>
+    <w:lsdException w:name="line number" w:semiHidden="1" w:unhideWhenUsed="1"/>
+    <w:lsdException w:name="page number" w:semiHidden="1" w:unhideWhenUsed="1"/>
+    <w:lsdException w:name="endnote reference" w:semiHidden="1" w:unhideWhenUsed="1"/>
+    <w:lsdException w:name="endnote text" w:semiHidden="1" w:unhideWhenUsed="1"/>
+    <w:lsdException w:name="table of authorities" w:semiHidden="1" w:unhideWhenUsed="1"/>
+    <w:lsdException w:name="macro" w:semiHidden="1" w:unhideWhenUsed="1"/>
+    <w:lsdException w:name="toa heading" w:semiHidden="1" w:unhideWhenUsed="1"/>
+    <w:lsdException w:name="List" w:semiHidden="1" w:unhideWhenUsed="1"/>
+    <w:lsdException w:name="List Bullet" w:semiHidden="1" w:unhideWhenUsed="1"/>
+    <w:lsdException w:name="List Number" w:semiHidden="1" w:unhideWhenUsed="1"/>
+    <w:lsdException w:name="List 2" w:semiHidden="1" w:unhideWhenUsed="1"/>
+    <w:lsdException w:name="List 3" w:semiHidden="1" w:unhideWhenUsed="1"/>
+    <w:lsdException w:name="List 4" w:semiHidden="1" w:unhideWhenUsed="1"/>
+    <w:lsdException w:name="List 5" w:semiHidden="1" w:unhideWhenUsed="1"/>
+    <w:lsdException w:name="List Bullet 2" w:semiHidden="1" w:unhideWhenUsed="1"/>
+    <w:lsdException w:name="List Bullet 3" w:semiHidden="1" w:unhideWhenUsed="1"/>
+    <w:lsdException w:name="List Bullet 4" w:semiHidden="1" w:unhideWhenUsed="1"/>
+    <w:lsdException w:name="List Bullet 5" w:semiHidden="1" w:unhideWhenUsed="1"/>
+    <w:lsdException w:name="List Number 2" w:semiHidden="1" w:unhideWhenUsed="1"/>
+    <w:lsdException w:name="List Number 3" w:semiHidden="1" w:unhideWhenUsed="1"/>
+    <w:lsdException w:name="List Number 4" w:semiHidden="1" w:unhideWhenUsed="1"/>
+    <w:lsdException w:name="List Number 5" w:semiHidden="1" w:unhideWhenUsed="1"/>
+    <w:lsdException w:name="Title" w:uiPriority="10" w:qFormat="1"/>
+    <w:lsdException w:name="Closing" w:semiHidden="1" w:unhideWhenUsed="1"/>
+    <w:lsdException w:name="Signature" w:semiHidden="1" w:unhideWhenUsed="1"/>
+    <w:lsdException w:name="Default Paragraph Font" w:semiHidden="1" w:uiPriority="1" w:unhideWhenUsed="1"/>
+    <w:lsdException w:name="Body Text" w:semiHidden="1" w:unhideWhenUsed="1"/>
+    <w:lsdException w:name="Body Text Indent" w:semiHidden="1" w:unhideWhenUsed="1"/>
+    <w:lsdException w:name="List Continue" w:semiHidden="1" w:unhideWhenUsed="1"/>
+    <w:lsdException w:name="List Continue 2" w:semiHidden="1" w:unhideWhenUsed="1"/>
+    <w:lsdException w:name="List Continue 3" w:semiHidden="1" w:unhideWhenUsed="1"/>
+    <w:lsdException w:name="List Continue 4" w:semiHidden="1" w:unhideWhenUsed="1"/>
+    <w:lsdException w:name="List Continue 5" w:semiHidden="1" w:unhideWhenUsed="1"/>
+    <w:lsdException w:name="Message Header" w:semiHidden="1" w:unhideWhenUsed="1"/>
+    <w:lsdException w:name="Subtitle" w:uiPriority="11" w:qFormat="1"/>
+    <w:lsdException w:name="Salutation" w:semiHidden="1" w:unhideWhenUsed="1"/>
+    <w:lsdException w:name="Date" w:semiHidden="1" w:unhideWhenUsed="1"/>
+    <w:lsdException w:name="Body Text First Indent" w:semiHidden="1" w:unhideWhenUsed="1"/>
+    <w:lsdException w:name="Body Text First Indent 2" w:semiHidden="1" w:unhideWhenUsed="1"/>
+    <w:lsdException w:name="Note Heading" w:semiHidden="1" w:unhideWhenUsed="1"/>
+    <w:lsdException w:name="Body Text 2" w:semiHidden="1" w:unhideWhenUsed="1"/>
+    <w:lsdException w:name="Body Text 3" w:semiHidden="1" w:unhideWhenUsed="1"/>
+    <w:lsdException w:name="Body Text Indent 2" w:semiHidden="1" w:unhideWhenUsed="1"/>
+    <w:lsdException w:name="Body Text Indent 3" w:semiHidden="1" w:unhideWhenUsed="1"/>
+    <w:lsdException w:name="Block Text" w:semiHidden="1" w:unhideWhenUsed="1"/>
+    <w:lsdException w:name="Hyperlink" w:semiHidden="1" w:unhideWhenUsed="1"/>
+    <w:lsdException w:name="FollowedHyperlink" w:semiHidden="1" w:unhideWhenUsed="1"/>
+    <w:lsdException w:name="Strong" w:uiPriority="22" w:qFormat="1"/>
+    <w:lsdException w:name="Emphasis" w:uiPriority="20" w:qFormat="1"/>
+    <w:lsdException w:name="Document Map" w:semiHidden="1" w:unhideWhenUsed="1"/>
+    <w:lsdException w:name="Plain Text" w:semiHidden="1" w:unhideWhenUsed="1"/>
+    <w:lsdException w:name="E-mail Signature" w:semiHidden="1" w:unhideWhenUsed="1"/>
+    <w:lsdException w:name="HTML Top of Form" w:semiHidden="1" w:unhideWhenUsed="1"/>
+    <w:lsdException w:name="HTML Bottom of Form" w:semiHidden="1" w:unhideWhenUsed="1"/>
+    <w:lsdException w:name="Normal (Web)" w:semiHidden="1" w:unhideWhenUsed="1"/>
+    <w:lsdException w:name="HTML Acronym" w:semiHidden="1" w:unhideWhenUsed="1"/>
+    <w:lsdException w:name="HTML Address" w:semiHidden="1" w:unhideWhenUsed="1"/>
+    <w:lsdException w:name="HTML Cite" w:semiHidden="1" w:unhideWhenUsed="1"/>
+    <w:lsdException w:name="HTML Code" w:semiHidden="1" w:unhideWhenUsed="1"/>
+    <w:lsdException w:name="HTML Definition" w:semiHidden="1" w:unhideWhenUsed="1"/>
+    <w:lsdException w:name="HTML Keyboard" w:semiHidden="1" w:unhideWhenUsed="1"/>
+    <w:lsdException w:name="HTML Preformatted" w:semiHidden="1" w:unhideWhenUsed="1"/>
+    <w:lsdException w:name="HTML Sample" w:semiHidden="1" w:unhideWhenUsed="1"/>
+    <w:lsdException w:name="HTML Typewriter" w:semiHidden="1" w:unhideWhenUsed="1"/>
+    <w:lsdException w:name="HTML Variable" w:semiHidden="1" w:unhideWhenUsed="1"/>
+    <w:lsdException w:name="Normal Table" w:semiHidden="1" w:unhideWhenUsed="1"/>
+    <w:lsdException w:name="annotation subject" w:semiHidden="1" w:unhideWhenUsed="1"/>
+    <w:lsdException w:name="No List" w:semiHidden="1" w:unhideWhenUsed="1"/>
+    <w:lsdException w:name="Outline List 1" w:semiHidden="1" w:unhideWhenUsed="1"/>
+    <w:lsdException w:name="Outline List 2" w:semiHidden="1" w:unhideWhenUsed="1"/>
+    <w:lsdException w:name="Outline List 3" w:semiHidden="1" w:unhideWhenUsed="1"/>
+    <w:lsdException w:name="Table Simple 1" w:semiHidden="1" w:unhideWhenUsed="1"/>
+    <w:lsdException w:name="Table Simple 2" w:semiHidden="1" w:unhideWhenUsed="1"/>
+    <w:lsdException w:name="Table Simple 3" w:semiHidden="1" w:unhideWhenUsed="1"/>
+    <w:lsdException w:name="Table Classic 1" w:semiHidden="1" w:unhideWhenUsed="1"/>
+    <w:lsdException w:name="Table Classic 2" w:semiHidden="1" w:unhideWhenUsed="1"/>
+    <w:lsdException w:name="Table Classic 3" w:semiHidden="1" w:unhideWhenUsed="1"/>
+    <w:lsdException w:name="Table Classic 4" w:semiHidden="1" w:unhideWhenUsed="1"/>
+    <w:lsdException w:name="Table Colorful 1" w:semiHidden="1" w:unhideWhenUsed="1"/>
+    <w:lsdException w:name="Table Colorful 2" w:semiHidden="1" w:unhideWhenUsed="1"/>
+    <w:lsdException w:name="Table Colorful 3" w:semiHidden="1" w:unhideWhenUsed="1"/>
+    <w:lsdException w:name="Table Columns 1" w:semiHidden="1" w:unhideWhenUsed="1"/>
+    <w:lsdException w:name="Table Columns 2" w:semiHidden="1" w:unhideWhenUsed="1"/>
+    <w:lsdException w:name="Table Columns 3" w:semiHidden="1" w:unhideWhenUsed="1"/>
+    <w:lsdException w:name="Table Columns 4" w:semiHidden="1" w:unhideWhenUsed="1"/>
+    <w:lsdException w:name="Table Columns 5" w:semiHidden="1" w:unhideWhenUsed="1"/>
+    <w:lsdException w:name="Table Grid 1" w:semiHidden="1" w:unhideWhenUsed="1"/>
+    <w:lsdException w:name="Table Grid 2" w:semiHidden="1" w:unhideWhenUsed="1"/>
+    <w:lsdException w:name="Table Grid 3" w:semiHidden="1" w:unhideWhenUsed="1"/>
+    <w:lsdException w:name="Table Grid 4" w:semiHidden="1" w:unhideWhenUsed="1"/>
+    <w:lsdException w:name="Table Grid 5" w:semiHidden="1" w:unhideWhenUsed="1"/>
+    <w:lsdException w:name="Table Grid 6" w:semiHidden="1" w:unhideWhenUsed="1"/>
+    <w:lsdException w:name="Table Grid 7" w:semiHidden="1" w:unhideWhenUsed="1"/>
+    <w:lsdException w:name="Table Grid 8" w:semiHidden="1" w:unhideWhenUsed="1"/>
+    <w:lsdException w:name="Table List 1" w:semiHidden="1" w:unhideWhenUsed="1"/>
+    <w:lsdException w:name="Table List 2" w:semiHidden="1" w:unhideWhenUsed="1"/>
+    <w:lsdException w:name="Table List 3" w:semiHidden="1" w:unhideWhenUsed="1"/>
+    <w:lsdException w:name="Table List 4" w:semiHidden="1" w:unhideWhenUsed="1"/>
+    <w:lsdException w:name="Table List 5" w:semiHidden="1" w:unhideWhenUsed="1"/>
+    <w:lsdException w:name="Table List 6" w:semiHidden="1" w:unhideWhenUsed="1"/>
+    <w:lsdException w:name="Table List 7" w:semiHidden="1" w:unhideWhenUsed="1"/>
+    <w:lsdException w:name="Table List 8" w:semiHidden="1" w:unhideWhenUsed="1"/>
+    <w:lsdException w:name="Table 3D effects 1" w:semiHidden="1" w:unhideWhenUsed="1"/>
+    <w:lsdException w:name="Table 3D effects 2" w:semiHidden="1" w:unhideWhenUsed="1"/>
+    <w:lsdException w:name="Table 3D effects 3" w:semiHidden="1" w:unhideWhenUsed="1"/>
+    <w:lsdException w:name="Table Contemporary" w:semiHidden="1" w:unhideWhenUsed="1"/>
+    <w:lsdException w:name="Table Elegant" w:semiHidden="1" w:unhideWhenUsed="1"/>
+    <w:lsdException w:name="Table Professional" w:semiHidden="1" w:unhideWhenUsed="1"/>
+    <w:lsdException w:name="Table Subtle 1" w:semiHidden="1" w:unhideWhenUsed="1"/>
+    <w:lsdException w:name="Table Subtle 2" w:semiHidden="1" w:unhideWhenUsed="1"/>
+    <w:lsdException w:name="Table Web 1" w:semiHidden="1" w:unhideWhenUsed="1"/>
+    <w:lsdException w:name="Table Web 2" w:semiHidden="1" w:unhideWhenUsed="1"/>
+    <w:lsdException w:name="Table Web 3" w:semiHidden="1" w:unhideWhenUsed="1"/>
+    <w:lsdException w:name="Balloon Text" w:semiHidden="1" w:unhideWhenUsed="1"/>
+    <w:lsdException w:name="Table Grid" w:uiPriority="59"/>
+    <w:lsdException w:name="Table Theme" w:semiHidden="1" w:unhideWhenUsed="1"/>
+    <w:lsdException w:name="Placeholder Text" w:semiHidden="1"/>
+    <w:lsdException w:name="No Spacing" w:uiPriority="1" w:qFormat="1"/>
+    <w:lsdException w:name="Light Shading" w:uiPriority="60"/>
+    <w:lsdException w:name="Light List" w:uiPriority="61"/>
+    <w:lsdException w:name="Light Grid" w:uiPriority="62"/>
+    <w:lsdException w:name="Medium Shading 1" w:uiPriority="63"/>
+    <w:lsdException w:name="Medium Shading 2" w:uiPriority="64"/>
+    <w:lsdException w:name="Medium List 1" w:uiPriority="65"/>
+    <w:lsdException w:name="Medium List 2" w:uiPriority="66"/>
+    <w:lsdException w:name="Medium Grid 1" w:uiPriority="67"/>
+    <w:lsdException w:name="Medium Grid 2" w:uiPriority="68"/>
+    <w:lsdException w:name="Medium Grid 3" w:uiPriority="69"/>
+    <w:lsdException w:name="Dark List" w:uiPriority="70"/>
+    <w:lsdException w:name="Colorful Shading" w:uiPriority="71"/>
+    <w:lsdException w:name="Colorful List" w:uiPriority="72"/>
+    <w:lsdException w:name="Colorful Grid" w:uiPriority="73"/>
+    <w:lsdException w:name="Light Shading Accent 1" w:uiPriority="60"/>
+    <w:lsdException w:name="Light List Accent 1" w:uiPriority="61"/>
+    <w:lsdException w:name="Light Grid Accent 1" w:uiPriority="62"/>
+    <w:lsdException w:name="Medium Shading 1 Accent 1" w:uiPriority="63"/>
+    <w:lsdException w:name="Medium Shading 2 Accent 1" w:uiPriority="64"/>
+    <w:lsdException w:name="Medium List 1 Accent 1" w:uiPriority="65"/>
+    <w:lsdException w:name="Revision" w:semiHidden="1"/>
+    <w:lsdException w:name="List Paragraph" w:uiPriority="34" w:qFormat="1"/>
+    <w:lsdException w:name="Quote" w:uiPriority="29" w:qFormat="1"/>
+    <w:lsdException w:name="Intense Quote" w:uiPriority="30" w:qFormat="1"/>
+    <w:lsdException w:name="Medium List 2 Accent 1" w:uiPriority="66"/>
+    <w:lsdException w:name="Medium Grid 1 Accent 1" w:uiPriority="67"/>
+    <w:lsdException w:name="Medium Grid 2 Accent 1" w:uiPriority="68"/>
+    <w:lsdException w:name="Medium Grid 3 Accent 1" w:uiPriority="69"/>
+    <w:lsdException w:name="Dark List Accent 1" w:uiPriority="70"/>
+    <w:lsdException w:name="Colorful Shading Accent 1" w:uiPriority="71"/>
+    <w:lsdException w:name="Colorful List Accent 1" w:uiPriority="72"/>
+    <w:lsdException w:name="Colorful Grid Accent 1" w:uiPriority="73"/>
+    <w:lsdException w:name="Light Shading Accent 2" w:uiPriority="60"/>
+    <w:lsdException w:name="Light List Accent 2" w:uiPriority="61"/>
+    <w:lsdException w:name="Light Grid Accent 2" w:uiPriority="62"/>
+    <w:lsdException w:name="Medium Shading 1 Accent 2" w:uiPriority="63"/>
+    <w:lsdException w:name="Medium Shading 2 Accent 2" w:uiPriority="64"/>
+    <w:lsdException w:name="Medium List 1 Accent 2" w:uiPriority="65"/>
+    <w:lsdException w:name="Medium List 2 Accent 2" w:uiPriority="66"/>
+    <w:lsdException w:name="Medium Grid 1 Accent 2" w:uiPriority="67"/>
+    <w:lsdException w:name="Medium Grid 2 Accent 2" w:uiPriority="68"/>
+    <w:lsdException w:name="Medium Grid 3 Accent 2" w:uiPriority="69"/>
+    <w:lsdException w:name="Dark List Accent 2" w:uiPriority="70"/>
+    <w:lsdException w:name="Colorful Shading Accent 2" w:uiPriority="71"/>
+    <w:lsdException w:name="Colorful List Accent 2" w:uiPriority="72"/>
+    <w:lsdException w:name="Colorful Grid Accent 2" w:uiPriority="73"/>
+    <w:lsdException w:name="Light Shading Accent 3" w:uiPriority="60"/>
+    <w:lsdException w:name="Light List Accent 3" w:uiPriority="61"/>
+    <w:lsdException w:name="Light Grid Accent 3" w:uiPriority="62"/>
+    <w:lsdException w:name="Medium Shading 1 Accent 3" w:uiPriority="63"/>
+    <w:lsdException w:name="Medium Shading 2 Accent 3" w:uiPriority="64"/>
+    <w:lsdException w:name="Medium List 1 Accent 3" w:uiPriority="65"/>
+    <w:lsdException w:name="Medium List 2 Accent 3" w:uiPriority="66"/>
+    <w:lsdException w:name="Medium Grid 1 Accent 3" w:uiPriority="67"/>
+    <w:lsdException w:name="Medium Grid 2 Accent 3" w:uiPriority="68"/>
+    <w:lsdException w:name="Medium Grid 3 Accent 3" w:uiPriority="69"/>
+    <w:lsdException w:name="Dark List Accent 3" w:uiPriority="70"/>
+    <w:lsdException w:name="Colorful Shading Accent 3" w:uiPriority="71"/>
+    <w:lsdException w:name="Colorful List Accent 3" w:uiPriority="72"/>
+    <w:lsdException w:name="Colorful Grid Accent 3" w:uiPriority="73"/>
+    <w:lsdException w:name="Light Shading Accent 4" w:uiPriority="60"/>
+    <w:lsdException w:name="Light List Accent 4" w:uiPriority="61"/>
+    <w:lsdException w:name="Light Grid Accent 4" w:uiPriority="62"/>
+    <w:lsdException w:name="Medium Shading 1 Accent 4" w:uiPriority="63"/>
+    <w:lsdException w:name="Medium Shading 2 Accent 4" w:uiPriority="64"/>
+    <w:lsdException w:name="Medium List 1 Accent 4" w:uiPriority="65"/>
+    <w:lsdException w:name="Medium List 2 Accent 4" w:uiPriority="66"/>
+    <w:lsdException w:name="Medium Grid 1 Accent 4" w:uiPriority="67"/>
+    <w:lsdException w:name="Medium Grid 2 Accent 4" w:uiPriority="68"/>
+    <w:lsdException w:name="Medium Grid 3 Accent 4" w:uiPriority="69"/>
+    <w:lsdException w:name="Dark List Accent 4" w:uiPriority="70"/>
+    <w:lsdException w:name="Colorful Shading Accent 4" w:uiPriority="71"/>
+    <w:lsdException w:name="Colorful List Accent 4" w:uiPriority="72"/>
+    <w:lsdException w:name="Colorful Grid Accent 4" w:uiPriority="73"/>
+    <w:lsdException w:name="Light Shading Accent 5" w:uiPriority="60"/>
+    <w:lsdException w:name="Light List Accent 5" w:uiPriority="61"/>
+    <w:lsdException w:name="Light Grid Accent 5" w:uiPriority="62"/>
+    <w:lsdException w:name="Medium Shading 1 Accent 5" w:uiPriority="63"/>
+    <w:lsdException w:name="Medium Shading 2 Accent 5" w:uiPriority="64"/>
+    <w:lsdException w:name="Medium List 1 Accent 5" w:uiPriority="65"/>
+    <w:lsdException w:name="Medium List 2 Accent 5" w:uiPriority="66"/>
+    <w:lsdException w:name="Medium Grid 1 Accent 5" w:uiPriority="67"/>
+    <w:lsdException w:name="Medium Grid 2 Accent 5" w:uiPriority="68"/>
+    <w:lsdException w:name="Medium Grid 3 Accent 5" w:uiPriority="69"/>
+    <w:lsdException w:name="Dark List Accent 5" w:uiPriority="70"/>
+    <w:lsdException w:name="Colorful Shading Accent 5" w:uiPriority="71"/>
+    <w:lsdException w:name="Colorful List Accent 5" w:uiPriority="72"/>
+    <w:lsdException w:name="Colorful Grid Accent 5" w:uiPriority="73"/>
+    <w:lsdException w:name="Light Shading Accent 6" w:uiPriority="60"/>
+    <w:lsdException w:name="Light List Accent 6" w:uiPriority="61"/>
+    <w:lsdException w:name="Light Grid Accent 6" w:uiPriority="62"/>
+    <w:lsdException w:name="Medium Shading 1 Accent 6" w:uiPriority="63"/>
+    <w:lsdException w:name="Medium Shading 2 Accent 6" w:uiPriority="64"/>
+    <w:lsdException w:name="Medium List 1 Accent 6" w:uiPriority="65"/>
+    <w:lsdException w:name="Medium List 2 Accent 6" w:uiPriority="66"/>
+    <w:lsdException w:name="Medium Grid 1 Accent 6" w:uiPriority="67"/>
+    <w:lsdException w:name="Medium Grid 2 Accent 6" w:uiPriority="68"/>
+    <w:lsdException w:name="Medium Grid 3 Accent 6" w:uiPriority="69"/>
+    <w:lsdException w:name="Dark List Accent 6" w:uiPriority="70"/>
+    <w:lsdException w:name="Colorful Shading Accent 6" w:uiPriority="71"/>
+    <w:lsdException w:name="Colorful List Accent 6" w:uiPriority="72"/>
+    <w:lsdException w:name="Colorful Grid Accent 6" w:uiPriority="73"/>
+    <w:lsdException w:name="Subtle Emphasis" w:uiPriority="19" w:qFormat="1"/>
+    <w:lsdException w:name="Intense Emphasis" w:uiPriority="21" w:qFormat="1"/>
+    <w:lsdException w:name="Subtle Reference" w:uiPriority="31" w:qFormat="1"/>
+    <w:lsdException w:name="Intense Reference" w:uiPriority="32" w:qFormat="1"/>
+    <w:lsdException w:name="Book Title" w:uiPriority="33" w:qFormat="1"/>
+    <w:lsdException w:name="Bibliography" w:semiHidden="1" w:uiPriority="37" w:unhideWhenUsed="1"/>
+    <w:lsdException w:name="TOC Heading" w:semiHidden="1" w:uiPriority="39" w:unhideWhenUsed="1" w:qFormat="1"/>
+    <w:lsdException w:name="Plain Table 1" w:uiPriority="41"/>
+    <w:lsdException w:name="Plain Table 2" w:uiPriority="42"/>
+    <w:lsdException w:name="Plain Table 3" w:uiPriority="43"/>
+    <w:lsdException w:name="Plain Table 4" w:uiPriority="44"/>
+    <w:lsdException w:name="Plain Table 5" w:uiPriority="45"/>
+    <w:lsdException w:name="Grid Table Light" w:uiPriority="40"/>
+    <w:lsdException w:name="Grid Table 1 Light" w:uiPriority="46"/>
+    <w:lsdException w:name="Grid Table 2" w:uiPriority="47"/>
+    <w:lsdException w:name="Grid Table 3" w:uiPriority="48"/>
+    <w:lsdException w:name="Grid Table 4" w:uiPriority="49"/>
+    <w:lsdException w:name="Grid Table 5 Dark" w:uiPriority="50"/>
+    <w:lsdException w:name="Grid Table 6 Colorful" w:uiPriority="51"/>
+    <w:lsdException w:name="Grid Table 7 Colorful" w:uiPriority="52"/>
+    <w:lsdException w:name="Grid Table 1 Light Accent 1" w:uiPriority="46"/>
+    <w:lsdException w:name="Grid Table 2 Accent 1" w:uiPriority="47"/>
+    <w:lsdException w:name="Grid Table 3 Accent 1" w:uiPriority="48"/>
+    <w:lsdException w:name="Grid Table 4 Accent 1" w:uiPriority="49"/>
+    <w:lsdException w:name="Grid Table 5 Dark Accent 1" w:uiPriority="50"/>
+    <w:lsdException w:name="Grid Table 6 Colorful Accent 1" w:uiPriority="51"/>
+    <w:lsdException w:name="Grid Table 7 Colorful Accent 1" w:uiPriority="52"/>
+    <w:lsdException w:name="Grid Table 1 Light Accent 2" w:uiPriority="46"/>
+    <w:lsdException w:name="Grid Table 2 Accent 2" w:uiPriority="47"/>
+    <w:lsdException w:name="Grid Table 3 Accent 2" w:uiPriority="48"/>
+    <w:lsdException w:name="Grid Table 4 Accent 2" w:uiPriority="49"/>
+    <w:lsdException w:name="Grid Table 5 Dark Accent 2" w:uiPriority="50"/>
+    <w:lsdException w:name="Grid Table 6 Colorful Accent 2" w:uiPriority="51"/>
+    <w:lsdException w:name="Grid Table 7 Colorful Accent 2" w:uiPriority="52"/>
+    <w:lsdException w:name="Grid Table 1 Light Accent 3" w:uiPriority="46"/>
+    <w:lsdException w:name="Grid Table 2 Accent 3" w:uiPriority="47"/>
+    <w:lsdException w:name="Grid Table 3 Accent 3" w:uiPriority="48"/>
+    <w:lsdException w:name="Grid Table 4 Accent 3" w:uiPriority="49"/>
+    <w:lsdException w:name="Grid Table 5 Dark Accent 3" w:uiPriority="50"/>
+    <w:lsdException w:name="Grid Table 6 Colorful Accent 3" w:uiPriority="51"/>
+    <w:lsdException w:name="Grid Table 7 Colorful Accent 3" w:uiPriority="52"/>
+    <w:lsdException w:name="Grid Table 1 Light Accent 4" w:uiPriority="46"/>
+    <w:lsdException w:name="Grid Table 2 Accent 4" w:uiPriority="47"/>
+    <w:lsdException w:name="Grid Table 3 Accent 4" w:uiPriority="48"/>
+    <w:lsdException w:name="Grid Table 4 Accent 4" w:uiPriority="49"/>
+    <w:lsdException w:name="Grid Table 5 Dark Accent 4" w:uiPriority="50"/>
+    <w:lsdException w:name="Grid Table 6 Colorful Accent 4" w:uiPriority="51"/>
+    <w:lsdException w:name="Grid Table 7 Colorful Accent 4" w:uiPriority="52"/>
+    <w:lsdException w:name="Grid Table 1 Light Accent 5" w:uiPriority="46"/>
+    <w:lsdException w:name="Grid Table 2 Accent 5" w:uiPriority="47"/>
+    <w:lsdException w:name="Grid Table 3 Accent 5" w:uiPriority="48"/>
+    <w:lsdException w:name="Grid Table 4 Accent 5" w:uiPriority="49"/>
+    <w:lsdException w:name="Grid Table 5 Dark Accent 5" w:uiPriority="50"/>
+    <w:lsdException w:name="Grid Table 6 Colorful Accent 5" w:uiPriority="51"/>
+    <w:lsdException w:name="Grid Table 7 Colorful Accent 5" w:uiPriority="52"/>
+    <w:lsdException w:name="Grid Table 1 Light Accent 6" w:uiPriority="46"/>
+    <w:lsdException w:name="Grid Table 2 Accent 6" w:uiPriority="47"/>
+    <w:lsdException w:name="Grid Table 3 Accent 6" w:uiPriority="48"/>
+    <w:lsdException w:name="Grid Table 4 Accent 6" w:uiPriority="49"/>
+    <w:lsdException w:name="Grid Table 5 Dark Accent 6" w:uiPriority="50"/>
+    <w:lsdException w:name="Grid Table 6 Colorful Accent 6" w:uiPriority="51"/>
+    <w:lsdException w:name="Grid Table 7 Colorful Accent 6" w:uiPriority="52"/>
+    <w:lsdException w:name="List Table 1 Light" w:uiPriority="46"/>
+    <w:lsdException w:name="List Table 2" w:uiPriority="47"/>
+    <w:lsdException w:name="List Table 3" w:uiPriority="48"/>
+    <w:lsdException w:name="List Table 4" w:uiPriority="49"/>
+    <w:lsdException w:name="List Table 5 Dark" w:uiPriority="50"/>
+    <w:lsdException w:name="List Table 6 Colorful" w:uiPriority="51"/>
+    <w:lsdException w:name="List Table 7 Colorful" w:uiPriority="52"/>
+    <w:lsdException w:name="List Table 1 Light Accent 1" w:uiPriority="46"/>
+    <w:lsdException w:name="List Table 2 Accent 1" w:uiPriority="47"/>
+    <w:lsdException w:name="List Table 3 Accent 1" w:uiPriority="48"/>
+    <w:lsdException w:name="List Table 4 Accent 1" w:uiPriority="49"/>
+    <w:lsdException w:name="List Table 5 Dark Accent 1" w:uiPriority="50"/>
+    <w:lsdException w:name="List Table 6 Colorful Accent 1" w:uiPriority="51"/>
+    <w:lsdException w:name="List Table 7 Colorful Accent 1" w:uiPriority="52"/>
+    <w:lsdException w:name="List Table 1 Light Accent 2" w:uiPriority="46"/>
+    <w:lsdException w:name="List Table 2 Accent 2" w:uiPriority="47"/>
+    <w:lsdException w:name="List Table 3 Accent 2" w:uiPriority="48"/>
+    <w:lsdException w:name="List Table 4 Accent 2" w:uiPriority="49"/>
+    <w:lsdException w:name="List Table 5 Dark Accent 2" w:uiPriority="50"/>
+    <w:lsdException w:name="List Table 6 Colorful Accent 2" w:uiPriority="51"/>
+    <w:lsdException w:name="List Table 7 Colorful Accent 2" w:uiPriority="52"/>
+    <w:lsdException w:name="List Table 1 Light Accent 3" w:uiPriority="46"/>
+    <w:lsdException w:name="List Table 2 Accent 3" w:uiPriority="47"/>
+    <w:lsdException w:name="List Table 3 Accent 3" w:uiPriority="48"/>
+    <w:lsdException w:name="List Table 4 Accent 3" w:uiPriority="49"/>
+    <w:lsdException w:name="List Table 5 Dark Accent 3" w:uiPriority="50"/>
+    <w:lsdException w:name="List Table 6 Colorful Accent 3" w:uiPriority="51"/>
+    <w:lsdException w:name="List Table 7 Colorful Accent 3" w:uiPriority="52"/>
+    <w:lsdException w:name="List Table 1 Light Accent 4" w:uiPriority="46"/>
+    <w:lsdException w:name="List Table 2 Accent 4" w:uiPriority="47"/>
+    <w:lsdException w:name="List Table 3 Accent 4" w:uiPriority="48"/>
+    <w:lsdException w:name="List Table 4 Accent 4" w:uiPriority="49"/>
+    <w:lsdException w:name="List Table 5 Dark Accent 4" w:uiPriority="50"/>
+    <w:lsdException w:name="List Table 6 Colorful Accent 4" w:uiPriority="51"/>
+    <w:lsdException w:name="List Table 7 Colorful Accent 4" w:uiPriority="52"/>
+    <w:lsdException w:name="List Table 1 Light Accent 5" w:uiPriority="46"/>
+    <w:lsdException w:name="List Table 2 Accent 5" w:uiPriority="47"/>
+    <w:lsdException w:name="List Table 3 Accent 5" w:uiPriority="48"/>
+    <w:lsdException w:name="List Table 4 Accent 5" w:uiPriority="49"/>
+    <w:lsdException w:name="List Table 5 Dark Accent 5" w:uiPriority="50"/>
+    <w:lsdException w:name="List Table 6 Colorful Accent 5" w:uiPriority="51"/>
+    <w:lsdException w:name="List Table 7 Colorful Accent 5" w:uiPriority="52"/>
+    <w:lsdException w:name="List Table 1 Light Accent 6" w:uiPriority="46"/>
+    <w:lsdException w:name="List Table 2 Accent 6" w:uiPriority="47"/>
+    <w:lsdException w:name="List Table 3 Accent 6" w:uiPriority="48"/>
+    <w:lsdException w:name="List Table 4 Accent 6" w:uiPriority="49"/>
+    <w:lsdException w:name="List Table 5 Dark Accent 6" w:uiPriority="50"/>
+    <w:lsdException w:name="List Table 6 Colorful Accent 6" w:uiPriority="51"/>
+    <w:lsdException w:name="List Table 7 Colorful Accent 6" w:uiPriority="52"/>
   </w:latentStyles>
   <w:style w:type="paragraph" w:default="1" w:styleId="Normal">
     <w:name w:val="Normal"/>
@@ -3772,7 +4033,6 @@
     <w:uiPriority w:val="99"/>
     <w:semiHidden/>
     <w:unhideWhenUsed/>
-    <w:qFormat/>
     <w:tblPr>
       <w:tblInd w:w="0" w:type="dxa"/>
       <w:tblCellMar>
@@ -3839,7 +4099,6 @@
       <w:spacing w:after="0" w:line="240" w:lineRule="auto"/>
     </w:pPr>
     <w:tblPr>
-      <w:tblInd w:w="0" w:type="dxa"/>
       <w:tblBorders>
         <w:top w:val="single" w:sz="4" w:space="0" w:color="auto"/>
         <w:left w:val="single" w:sz="4" w:space="0" w:color="auto"/>
@@ -3848,12 +4107,6 @@
         <w:insideH w:val="single" w:sz="4" w:space="0" w:color="auto"/>
         <w:insideV w:val="single" w:sz="4" w:space="0" w:color="auto"/>
       </w:tblBorders>
-      <w:tblCellMar>
-        <w:top w:w="0" w:type="dxa"/>
-        <w:left w:w="108" w:type="dxa"/>
-        <w:bottom w:w="0" w:type="dxa"/>
-        <w:right w:w="108" w:type="dxa"/>
-      </w:tblCellMar>
     </w:tblPr>
   </w:style>
 </w:styles>

</xml_diff>